<commit_message>
V3.2 Enhancement and bug Fixes
</commit_message>
<xml_diff>
--- a/SmartReindexing - The quest of ultimate automation.docx
+++ b/SmartReindexing - The quest of ultimate automation.docx
@@ -1,6 +1,6 @@
 
 <file path=word/document.xml><?xml version="1.0" encoding="utf-8"?>
-<w:document xmlns:wpc="http://schemas.microsoft.com/office/word/2010/wordprocessingCanvas" xmlns:cx="http://schemas.microsoft.com/office/drawing/2014/chartex" xmlns:cx1="http://schemas.microsoft.com/office/drawing/2015/9/8/chartex" xmlns:cx2="http://schemas.microsoft.com/office/drawing/2015/10/21/chartex" xmlns:mc="http://schemas.openxmlformats.org/markup-compatibility/2006" xmlns:o="urn:schemas-microsoft-com:office:office" xmlns:r="http://schemas.openxmlformats.org/officeDocument/2006/relationships" xmlns:m="http://schemas.openxmlformats.org/officeDocument/2006/math" xmlns:v="urn:schemas-microsoft-com:vml" xmlns:wp14="http://schemas.microsoft.com/office/word/2010/wordprocessingDrawing" xmlns:wp="http://schemas.openxmlformats.org/drawingml/2006/wordprocessingDrawing" xmlns:w10="urn:schemas-microsoft-com:office:word" xmlns:w="http://schemas.openxmlformats.org/wordprocessingml/2006/main" xmlns:w14="http://schemas.microsoft.com/office/word/2010/wordml" xmlns:w15="http://schemas.microsoft.com/office/word/2012/wordml" xmlns:w16se="http://schemas.microsoft.com/office/word/2015/wordml/symex" xmlns:wpg="http://schemas.microsoft.com/office/word/2010/wordprocessingGroup" xmlns:wpi="http://schemas.microsoft.com/office/word/2010/wordprocessingInk" xmlns:wne="http://schemas.microsoft.com/office/word/2006/wordml" xmlns:wps="http://schemas.microsoft.com/office/word/2010/wordprocessingShape" mc:Ignorable="w14 w15 w16se wp14">
+<w:document xmlns:wpc="http://schemas.microsoft.com/office/word/2010/wordprocessingCanvas" xmlns:cx="http://schemas.microsoft.com/office/drawing/2014/chartex" xmlns:cx1="http://schemas.microsoft.com/office/drawing/2015/9/8/chartex" xmlns:cx2="http://schemas.microsoft.com/office/drawing/2015/10/21/chartex" xmlns:cx3="http://schemas.microsoft.com/office/drawing/2016/5/9/chartex" xmlns:cx4="http://schemas.microsoft.com/office/drawing/2016/5/10/chartex" xmlns:cx5="http://schemas.microsoft.com/office/drawing/2016/5/11/chartex" xmlns:mc="http://schemas.openxmlformats.org/markup-compatibility/2006" xmlns:o="urn:schemas-microsoft-com:office:office" xmlns:r="http://schemas.openxmlformats.org/officeDocument/2006/relationships" xmlns:m="http://schemas.openxmlformats.org/officeDocument/2006/math" xmlns:v="urn:schemas-microsoft-com:vml" xmlns:wp14="http://schemas.microsoft.com/office/word/2010/wordprocessingDrawing" xmlns:wp="http://schemas.openxmlformats.org/drawingml/2006/wordprocessingDrawing" xmlns:w10="urn:schemas-microsoft-com:office:word" xmlns:w="http://schemas.openxmlformats.org/wordprocessingml/2006/main" xmlns:w14="http://schemas.microsoft.com/office/word/2010/wordml" xmlns:w15="http://schemas.microsoft.com/office/word/2012/wordml" xmlns:w16se="http://schemas.microsoft.com/office/word/2015/wordml/symex" xmlns:wpg="http://schemas.microsoft.com/office/word/2010/wordprocessingGroup" xmlns:wpi="http://schemas.microsoft.com/office/word/2010/wordprocessingInk" xmlns:wne="http://schemas.microsoft.com/office/word/2006/wordml" xmlns:wps="http://schemas.microsoft.com/office/word/2010/wordprocessingShape" mc:Ignorable="w14 w15 w16se wp14">
   <w:body>
     <w:p>
       <w:pPr>
@@ -383,7 +383,6 @@
         <w:t xml:space="preserve">Detailed execution status is logged into </w:t>
       </w:r>
       <w:proofErr w:type="spellStart"/>
-      <w:proofErr w:type="gramStart"/>
       <w:r>
         <w:rPr>
           <w:rFonts w:ascii="Arial" w:hAnsi="Arial" w:cs="Arial"/>
@@ -404,7 +403,6 @@
         <w:t>..</w:t>
       </w:r>
       <w:proofErr w:type="spellStart"/>
-      <w:proofErr w:type="gramEnd"/>
       <w:r>
         <w:rPr>
           <w:rFonts w:ascii="Arial" w:hAnsi="Arial" w:cs="Arial"/>
@@ -781,27 +779,7 @@
           <w:sz w:val="21"/>
           <w:szCs w:val="21"/>
         </w:rPr>
-        <w:t xml:space="preserve">: Pass backup job name, default it will search for any of the above jobs to see if they </w:t>
-      </w:r>
-      <w:proofErr w:type="gramStart"/>
-      <w:r>
-        <w:rPr>
-          <w:rFonts w:ascii="Arial" w:hAnsi="Arial" w:cs="Arial"/>
-          <w:color w:val="333333"/>
-          <w:sz w:val="21"/>
-          <w:szCs w:val="21"/>
-        </w:rPr>
-        <w:t>exists</w:t>
-      </w:r>
-      <w:proofErr w:type="gramEnd"/>
-      <w:r>
-        <w:rPr>
-          <w:rFonts w:ascii="Arial" w:hAnsi="Arial" w:cs="Arial"/>
-          <w:color w:val="333333"/>
-          <w:sz w:val="21"/>
-          <w:szCs w:val="21"/>
-        </w:rPr>
-        <w:t>:</w:t>
+        <w:t>: Pass backup job name, default it will search for any of the above jobs to see if they exists:</w:t>
       </w:r>
     </w:p>
     <w:p>
@@ -820,7 +798,6 @@
         </w:rPr>
       </w:pPr>
       <w:proofErr w:type="spellStart"/>
-      <w:proofErr w:type="gramStart"/>
       <w:r>
         <w:rPr>
           <w:rFonts w:ascii="Arial" w:hAnsi="Arial" w:cs="Arial"/>
@@ -831,7 +808,6 @@
         <w:t>DBA:Backup</w:t>
       </w:r>
       <w:proofErr w:type="spellEnd"/>
-      <w:proofErr w:type="gramEnd"/>
       <w:r>
         <w:rPr>
           <w:rFonts w:ascii="Arial" w:hAnsi="Arial" w:cs="Arial"/>
@@ -1022,6 +998,7 @@
     <w:p>
       <w:pPr>
         <w:pStyle w:val="NormalWeb"/>
+        <w:ind w:left="360"/>
         <w:rPr>
           <w:rFonts w:ascii="Arial" w:hAnsi="Arial" w:cs="Arial"/>
           <w:color w:val="333333"/>
@@ -1177,7 +1154,6 @@
         </w:rPr>
         <w:t xml:space="preserve"> </w:t>
       </w:r>
-      <w:proofErr w:type="gramStart"/>
       <w:r>
         <w:rPr>
           <w:rFonts w:ascii="Arial" w:hAnsi="Arial" w:cs="Arial"/>
@@ -1234,7 +1210,6 @@
         <w:t>Path</w:t>
       </w:r>
       <w:proofErr w:type="spellEnd"/>
-      <w:proofErr w:type="gramEnd"/>
       <w:r>
         <w:rPr>
           <w:rFonts w:ascii="Arial" w:hAnsi="Arial" w:cs="Arial"/>
@@ -1667,6 +1642,7 @@
     <w:p>
       <w:pPr>
         <w:pStyle w:val="NormalWeb"/>
+        <w:ind w:left="360"/>
         <w:rPr>
           <w:rFonts w:ascii="Arial" w:hAnsi="Arial" w:cs="Arial"/>
           <w:color w:val="333333"/>
@@ -1788,6 +1764,7 @@
     <w:p>
       <w:pPr>
         <w:pStyle w:val="NormalWeb"/>
+        <w:ind w:left="360"/>
         <w:rPr>
           <w:rFonts w:ascii="Arial" w:hAnsi="Arial" w:cs="Arial"/>
           <w:color w:val="333333"/>
@@ -1956,6 +1933,7 @@
     <w:p>
       <w:pPr>
         <w:pStyle w:val="NormalWeb"/>
+        <w:ind w:left="360"/>
         <w:rPr>
           <w:rFonts w:ascii="Arial" w:hAnsi="Arial" w:cs="Arial"/>
           <w:color w:val="333333"/>
@@ -2336,6 +2314,7 @@
     <w:p>
       <w:pPr>
         <w:pStyle w:val="NormalWeb"/>
+        <w:ind w:left="360"/>
         <w:rPr>
           <w:rFonts w:ascii="Arial" w:hAnsi="Arial" w:cs="Arial"/>
           <w:color w:val="333333"/>
@@ -2465,7 +2444,6 @@
         <w:t>"</w:t>
       </w:r>
       <w:proofErr w:type="spellStart"/>
-      <w:proofErr w:type="gramStart"/>
       <w:r>
         <w:rPr>
           <w:rFonts w:ascii="Arial" w:hAnsi="Arial" w:cs="Arial"/>
@@ -2476,7 +2454,6 @@
         <w:t>PerformanceSecurity,AdvPortfolioTransaction</w:t>
       </w:r>
       <w:proofErr w:type="spellEnd"/>
-      <w:proofErr w:type="gramEnd"/>
       <w:r>
         <w:rPr>
           <w:rFonts w:ascii="Arial" w:hAnsi="Arial" w:cs="Arial"/>
@@ -2535,6 +2512,7 @@
     <w:p>
       <w:pPr>
         <w:pStyle w:val="NormalWeb"/>
+        <w:ind w:left="360"/>
         <w:rPr>
           <w:rFonts w:ascii="Arial" w:hAnsi="Arial" w:cs="Arial"/>
           <w:color w:val="333333"/>
@@ -2712,6 +2690,7 @@
     <w:p>
       <w:pPr>
         <w:pStyle w:val="NormalWeb"/>
+        <w:ind w:left="360"/>
         <w:rPr>
           <w:rFonts w:ascii="Arial" w:hAnsi="Arial" w:cs="Arial"/>
           <w:color w:val="333333"/>
@@ -2889,6 +2868,7 @@
     <w:p>
       <w:pPr>
         <w:pStyle w:val="NormalWeb"/>
+        <w:ind w:left="360"/>
         <w:rPr>
           <w:rStyle w:val="Strong"/>
           <w:rFonts w:ascii="Arial" w:hAnsi="Arial" w:cs="Arial"/>
@@ -3207,37 +3187,18 @@
           <w:szCs w:val="21"/>
         </w:rPr>
       </w:pPr>
-      <w:r>
-        <w:rPr>
-          <w:rFonts w:ascii="Arial" w:hAnsi="Arial" w:cs="Arial"/>
-          <w:color w:val="333333"/>
-          <w:sz w:val="21"/>
-          <w:szCs w:val="21"/>
-        </w:rPr>
-        <w:t xml:space="preserve">Error handling to report all errors </w:t>
-      </w:r>
-      <w:r>
-        <w:rPr>
-          <w:rFonts w:ascii="Arial" w:hAnsi="Arial" w:cs="Arial"/>
-          <w:color w:val="333333"/>
-          <w:sz w:val="21"/>
-          <w:szCs w:val="21"/>
-        </w:rPr>
-        <w:t xml:space="preserve">as summary in the end of </w:t>
-      </w:r>
-      <w:r>
-        <w:rPr>
-          <w:rFonts w:ascii="Arial" w:hAnsi="Arial" w:cs="Arial"/>
-          <w:color w:val="333333"/>
-          <w:sz w:val="21"/>
-          <w:szCs w:val="21"/>
-        </w:rPr>
-        <w:t>html log file</w:t>
-      </w:r>
       <w:bookmarkStart w:id="0" w:name="_GoBack"/>
       <w:bookmarkEnd w:id="0"/>
+      <w:r>
+        <w:rPr>
+          <w:rFonts w:ascii="Arial" w:hAnsi="Arial" w:cs="Arial"/>
+          <w:color w:val="333333"/>
+          <w:sz w:val="21"/>
+          <w:szCs w:val="21"/>
+        </w:rPr>
+        <w:t>Error handling to report all errors as summary in the end of html log file</w:t>
+      </w:r>
     </w:p>
-    <w:p/>
     <w:sectPr>
       <w:pgSz w:w="12240" w:h="15840"/>
       <w:pgMar w:top="1440" w:right="1440" w:bottom="1440" w:left="1440" w:header="720" w:footer="720" w:gutter="0"/>
@@ -3249,7 +3210,7 @@
 </file>
 
 <file path=word/numbering.xml><?xml version="1.0" encoding="utf-8"?>
-<w:numbering xmlns:wpc="http://schemas.microsoft.com/office/word/2010/wordprocessingCanvas" xmlns:cx="http://schemas.microsoft.com/office/drawing/2014/chartex" xmlns:cx1="http://schemas.microsoft.com/office/drawing/2015/9/8/chartex" xmlns:cx2="http://schemas.microsoft.com/office/drawing/2015/10/21/chartex" xmlns:mc="http://schemas.openxmlformats.org/markup-compatibility/2006" xmlns:o="urn:schemas-microsoft-com:office:office" xmlns:r="http://schemas.openxmlformats.org/officeDocument/2006/relationships" xmlns:m="http://schemas.openxmlformats.org/officeDocument/2006/math" xmlns:v="urn:schemas-microsoft-com:vml" xmlns:wp14="http://schemas.microsoft.com/office/word/2010/wordprocessingDrawing" xmlns:wp="http://schemas.openxmlformats.org/drawingml/2006/wordprocessingDrawing" xmlns:w10="urn:schemas-microsoft-com:office:word" xmlns:w="http://schemas.openxmlformats.org/wordprocessingml/2006/main" xmlns:w14="http://schemas.microsoft.com/office/word/2010/wordml" xmlns:w15="http://schemas.microsoft.com/office/word/2012/wordml" xmlns:w16se="http://schemas.microsoft.com/office/word/2015/wordml/symex" xmlns:wpg="http://schemas.microsoft.com/office/word/2010/wordprocessingGroup" xmlns:wpi="http://schemas.microsoft.com/office/word/2010/wordprocessingInk" xmlns:wne="http://schemas.microsoft.com/office/word/2006/wordml" xmlns:wps="http://schemas.microsoft.com/office/word/2010/wordprocessingShape" mc:Ignorable="w14 w15 w16se wp14">
+<w:numbering xmlns:wpc="http://schemas.microsoft.com/office/word/2010/wordprocessingCanvas" xmlns:cx="http://schemas.microsoft.com/office/drawing/2014/chartex" xmlns:cx1="http://schemas.microsoft.com/office/drawing/2015/9/8/chartex" xmlns:cx2="http://schemas.microsoft.com/office/drawing/2015/10/21/chartex" xmlns:cx3="http://schemas.microsoft.com/office/drawing/2016/5/9/chartex" xmlns:cx4="http://schemas.microsoft.com/office/drawing/2016/5/10/chartex" xmlns:cx5="http://schemas.microsoft.com/office/drawing/2016/5/11/chartex" xmlns:mc="http://schemas.openxmlformats.org/markup-compatibility/2006" xmlns:o="urn:schemas-microsoft-com:office:office" xmlns:r="http://schemas.openxmlformats.org/officeDocument/2006/relationships" xmlns:m="http://schemas.openxmlformats.org/officeDocument/2006/math" xmlns:v="urn:schemas-microsoft-com:vml" xmlns:wp14="http://schemas.microsoft.com/office/word/2010/wordprocessingDrawing" xmlns:wp="http://schemas.openxmlformats.org/drawingml/2006/wordprocessingDrawing" xmlns:w10="urn:schemas-microsoft-com:office:word" xmlns:w="http://schemas.openxmlformats.org/wordprocessingml/2006/main" xmlns:w14="http://schemas.microsoft.com/office/word/2010/wordml" xmlns:w15="http://schemas.microsoft.com/office/word/2012/wordml" xmlns:w16se="http://schemas.microsoft.com/office/word/2015/wordml/symex" xmlns:wpg="http://schemas.microsoft.com/office/word/2010/wordprocessingGroup" xmlns:wpi="http://schemas.microsoft.com/office/word/2010/wordprocessingInk" xmlns:wne="http://schemas.microsoft.com/office/word/2006/wordml" xmlns:wps="http://schemas.microsoft.com/office/word/2010/wordprocessingShape" mc:Ignorable="w14 w15 w16se wp14">
   <w:abstractNum w:abstractNumId="0" w15:restartNumberingAfterBreak="0">
     <w:nsid w:val="049F69FE"/>
     <w:multiLevelType w:val="multilevel"/>
@@ -5489,7 +5450,7 @@
       </w:pPr>
     </w:pPrDefault>
   </w:docDefaults>
-  <w:latentStyles w:defLockedState="0" w:defUIPriority="99" w:defSemiHidden="0" w:defUnhideWhenUsed="0" w:defQFormat="0" w:count="373">
+  <w:latentStyles w:defLockedState="0" w:defUIPriority="99" w:defSemiHidden="0" w:defUnhideWhenUsed="0" w:defQFormat="0" w:count="374">
     <w:lsdException w:name="Normal" w:uiPriority="0" w:qFormat="1"/>
     <w:lsdException w:name="heading 1" w:uiPriority="9" w:qFormat="1"/>
     <w:lsdException w:name="heading 2" w:semiHidden="1" w:uiPriority="9" w:unhideWhenUsed="1" w:qFormat="1"/>
@@ -5595,6 +5556,7 @@
     <w:lsdException w:name="HTML Sample" w:semiHidden="1" w:unhideWhenUsed="1"/>
     <w:lsdException w:name="HTML Typewriter" w:semiHidden="1" w:unhideWhenUsed="1"/>
     <w:lsdException w:name="HTML Variable" w:semiHidden="1" w:unhideWhenUsed="1"/>
+    <w:lsdException w:name="Normal Table" w:semiHidden="1" w:unhideWhenUsed="1"/>
     <w:lsdException w:name="annotation subject" w:semiHidden="1" w:unhideWhenUsed="1"/>
     <w:lsdException w:name="No List" w:semiHidden="1" w:unhideWhenUsed="1"/>
     <w:lsdException w:name="Outline List 1" w:semiHidden="1" w:unhideWhenUsed="1"/>
@@ -5640,9 +5602,11 @@
     <w:lsdException w:name="Table Subtle 1" w:semiHidden="1" w:unhideWhenUsed="1"/>
     <w:lsdException w:name="Table Subtle 2" w:semiHidden="1" w:unhideWhenUsed="1"/>
     <w:lsdException w:name="Table Web 1" w:semiHidden="1" w:unhideWhenUsed="1"/>
+    <w:lsdException w:name="Table Web 2" w:semiHidden="1" w:unhideWhenUsed="1"/>
     <w:lsdException w:name="Table Web 3" w:semiHidden="1" w:unhideWhenUsed="1"/>
     <w:lsdException w:name="Balloon Text" w:semiHidden="1" w:unhideWhenUsed="1"/>
     <w:lsdException w:name="Table Grid" w:uiPriority="39"/>
+    <w:lsdException w:name="Table Theme" w:semiHidden="1" w:unhideWhenUsed="1"/>
     <w:lsdException w:name="Placeholder Text" w:semiHidden="1"/>
     <w:lsdException w:name="No Spacing" w:uiPriority="1" w:qFormat="1"/>
     <w:lsdException w:name="Light Shading" w:uiPriority="60"/>
@@ -5860,6 +5824,7 @@
     <w:lsdException w:name="List Table 7 Colorful Accent 6" w:uiPriority="52"/>
     <w:lsdException w:name="Mention" w:semiHidden="1" w:unhideWhenUsed="1"/>
     <w:lsdException w:name="Smart Hyperlink" w:semiHidden="1" w:unhideWhenUsed="1"/>
+    <w:lsdException w:name="Hashtag" w:semiHidden="1" w:unhideWhenUsed="1"/>
   </w:latentStyles>
   <w:style w:type="paragraph" w:default="1" w:styleId="Normal">
     <w:name w:val="Normal"/>

</xml_diff>